<commit_message>
Modified Post Lab Questions
</commit_message>
<xml_diff>
--- a/Post Lab lab01 vhaskin1.docx
+++ b/Post Lab lab01 vhaskin1.docx
@@ -4,6 +4,18 @@
   <w:body>
     <w:p>
       <w:r>
+        <w:t>Victor Haskins</w:t>
+      </w:r>
+    </w:p>
+    <w:p>
+      <w:r>
+        <w:t>GAME 221</w:t>
+      </w:r>
+      <w:bookmarkStart w:id="0" w:name="_GoBack"/>
+      <w:bookmarkEnd w:id="0"/>
+    </w:p>
+    <w:p>
+      <w:r>
         <w:t>Post-Lab</w:t>
       </w:r>
     </w:p>
@@ -49,15 +61,7 @@
         <w:pStyle w:val="ListParagraph"/>
       </w:pPr>
       <w:r>
-        <w:t xml:space="preserve">Using </w:t>
-      </w:r>
-      <w:proofErr w:type="spellStart"/>
-      <w:r>
-        <w:t>UnityEditor</w:t>
-      </w:r>
-      <w:proofErr w:type="spellEnd"/>
-      <w:r>
-        <w:t>;</w:t>
+        <w:t>Using UnityEditor;</w:t>
       </w:r>
     </w:p>
     <w:p>
@@ -73,28 +77,7 @@
         <w:pStyle w:val="ListParagraph"/>
       </w:pPr>
       <w:r>
-        <w:t>[</w:t>
-      </w:r>
-      <w:proofErr w:type="spellStart"/>
-      <w:proofErr w:type="gramStart"/>
-      <w:r>
-        <w:t>MenuItem</w:t>
-      </w:r>
-      <w:proofErr w:type="spellEnd"/>
-      <w:r>
-        <w:t>(</w:t>
-      </w:r>
-      <w:proofErr w:type="gramEnd"/>
-      <w:r>
-        <w:t xml:space="preserve">string </w:t>
-      </w:r>
-      <w:proofErr w:type="spellStart"/>
-      <w:r>
-        <w:t>args</w:t>
-      </w:r>
-      <w:proofErr w:type="spellEnd"/>
-      <w:r>
-        <w:t>)]</w:t>
+        <w:t>[MenuItem(string args)]</w:t>
       </w:r>
     </w:p>
     <w:p>
@@ -111,10 +94,7 @@
         </w:numPr>
       </w:pPr>
       <w:r>
-        <w:t>What must you watch</w:t>
-      </w:r>
-      <w:r>
-        <w:t xml:space="preserve"> out for when adding menu items</w:t>
+        <w:t>What must you watch out for when adding menu items</w:t>
       </w:r>
     </w:p>
     <w:p>
@@ -172,49 +152,15 @@
         <w:pStyle w:val="ListParagraph"/>
       </w:pPr>
       <w:r>
-        <w:t>[</w:t>
-      </w:r>
-      <w:proofErr w:type="spellStart"/>
-      <w:proofErr w:type="gramStart"/>
-      <w:r>
-        <w:t>MenuItem</w:t>
-      </w:r>
-      <w:proofErr w:type="spellEnd"/>
-      <w:r>
-        <w:t>(</w:t>
-      </w:r>
-      <w:proofErr w:type="gramEnd"/>
-      <w:r>
-        <w:t>“</w:t>
-      </w:r>
-      <w:proofErr w:type="spellStart"/>
-      <w:r>
-        <w:t>Herp</w:t>
-      </w:r>
-      <w:proofErr w:type="spellEnd"/>
-      <w:r>
-        <w:t>/Derp”)]</w:t>
-      </w:r>
-    </w:p>
-    <w:p>
-      <w:pPr>
-        <w:pStyle w:val="ListParagraph"/>
-      </w:pPr>
-      <w:proofErr w:type="gramStart"/>
-      <w:r>
-        <w:t>public</w:t>
-      </w:r>
-      <w:proofErr w:type="gramEnd"/>
-      <w:r>
-        <w:t xml:space="preserve"> static void </w:t>
-      </w:r>
-      <w:proofErr w:type="spellStart"/>
-      <w:r>
-        <w:t>WhatThe</w:t>
-      </w:r>
-      <w:proofErr w:type="spellEnd"/>
-      <w:r>
-        <w:t>(){…}</w:t>
+        <w:t>[MenuItem(“Herp/Derp”)]</w:t>
+      </w:r>
+    </w:p>
+    <w:p>
+      <w:pPr>
+        <w:pStyle w:val="ListParagraph"/>
+      </w:pPr>
+      <w:r>
+        <w:t>public static void WhatThe(){…}</w:t>
       </w:r>
     </w:p>
     <w:p>
@@ -231,20 +177,7 @@
         </w:numPr>
       </w:pPr>
       <w:r>
-        <w:t xml:space="preserve">What is the purpose of </w:t>
-      </w:r>
-      <w:proofErr w:type="spellStart"/>
-      <w:proofErr w:type="gramStart"/>
-      <w:r>
-        <w:t>AssetDatabase.Refresh</w:t>
-      </w:r>
-      <w:proofErr w:type="spellEnd"/>
-      <w:r>
-        <w:t>(</w:t>
-      </w:r>
-      <w:proofErr w:type="gramEnd"/>
-      <w:r>
-        <w:t>)?</w:t>
+        <w:t>What is the purpose of AssetDatabase.Refresh()?</w:t>
       </w:r>
     </w:p>
     <w:p>
@@ -302,26 +235,11 @@
         <w:pStyle w:val="ListParagraph"/>
       </w:pPr>
       <w:r>
-        <w:t xml:space="preserve">All dynamic resources are added via </w:t>
-      </w:r>
-      <w:proofErr w:type="spellStart"/>
-      <w:proofErr w:type="gramStart"/>
-      <w:r>
-        <w:t>Resources.Load</w:t>
-      </w:r>
-      <w:proofErr w:type="spellEnd"/>
-      <w:r>
-        <w:t>(</w:t>
-      </w:r>
-      <w:proofErr w:type="gramEnd"/>
-      <w:r>
-        <w:t>…) are then don’t have to be piecemealed together by Unity.  It’s a time-saving device</w:t>
+        <w:t>All dynamic resources are added via Resources.Load(…) are then don’t have to be piecemealed together by Unity.  It’s a time-saving device</w:t>
       </w:r>
       <w:r>
         <w:t xml:space="preserve"> to get the game started faster</w:t>
       </w:r>
-      <w:bookmarkStart w:id="0" w:name="_GoBack"/>
-      <w:bookmarkEnd w:id="0"/>
       <w:r>
         <w:t>.</w:t>
       </w:r>
@@ -509,6 +427,7 @@
         <w:pStyle w:val="ListParagraph"/>
       </w:pPr>
       <w:r>
+        <w:lastRenderedPageBreak/>
         <w:tab/>
       </w:r>
       <w:r>
@@ -560,7 +479,6 @@
         <w:pStyle w:val="ListParagraph"/>
       </w:pPr>
       <w:r>
-        <w:lastRenderedPageBreak/>
         <w:tab/>
       </w:r>
       <w:r>
@@ -715,12 +633,8 @@
       </w:pPr>
       <w:r>
         <w:tab/>
-      </w:r>
-      <w:proofErr w:type="spellStart"/>
-      <w:r>
         <w:t>Shaders</w:t>
       </w:r>
-      <w:proofErr w:type="spellEnd"/>
     </w:p>
     <w:p>
       <w:pPr>

</xml_diff>